<commit_message>
Football Memory - Fix
Anggota Kelompok :
1. Axel Pandaga W   (110533430577)  Offering C
2. Deni Wahyu Utama  (110533430509)  Offering B
3. Salwa Ika Wulandari (110533406997)  Offering A
4. Muhammad Damaris W  (110533406979)  Offering A
</commit_message>
<xml_diff>
--- a/ARTIKEL GAME VB.docx
+++ b/ARTIKEL GAME VB.docx
@@ -462,8 +462,6 @@
           <w:szCs w:val="24"/>
         </w:rPr>
       </w:pPr>
-      <w:bookmarkStart w:id="0" w:name="_GoBack"/>
-      <w:bookmarkEnd w:id="0"/>
       <w:r>
         <w:rPr>
           <w:rFonts w:ascii="Times New Roman" w:hAnsi="Times New Roman" w:cs="Times New Roman"/>
@@ -2011,7 +2009,17 @@
           <w:sz w:val="24"/>
           <w:szCs w:val="24"/>
         </w:rPr>
-        <w:t>juga</w:t>
+        <w:t>jug</w:t>
+      </w:r>
+      <w:bookmarkStart w:id="0" w:name="_GoBack"/>
+      <w:bookmarkEnd w:id="0"/>
+      <w:r>
+        <w:rPr>
+          <w:rFonts w:ascii="Times New Roman" w:hAnsi="Times New Roman" w:cs="Times New Roman"/>
+          <w:sz w:val="24"/>
+          <w:szCs w:val="24"/>
+        </w:rPr>
+        <w:t>a</w:t>
       </w:r>
       <w:proofErr w:type="spellEnd"/>
       <w:r>
@@ -6148,6 +6156,503 @@
         <w:t>.</w:t>
       </w:r>
       <w:proofErr w:type="gramEnd"/>
+    </w:p>
+    <w:p>
+      <w:pPr>
+        <w:spacing w:after="0" w:line="360" w:lineRule="auto"/>
+        <w:ind w:firstLine="720"/>
+        <w:rPr>
+          <w:rFonts w:ascii="Times New Roman" w:hAnsi="Times New Roman" w:cs="Times New Roman"/>
+          <w:sz w:val="24"/>
+          <w:szCs w:val="24"/>
+        </w:rPr>
+      </w:pPr>
+      <w:proofErr w:type="spellStart"/>
+      <w:r>
+        <w:rPr>
+          <w:rFonts w:ascii="Times New Roman" w:hAnsi="Times New Roman" w:cs="Times New Roman"/>
+          <w:sz w:val="24"/>
+          <w:szCs w:val="24"/>
+        </w:rPr>
+        <w:t>Berikut</w:t>
+      </w:r>
+      <w:proofErr w:type="spellEnd"/>
+      <w:r>
+        <w:rPr>
+          <w:rFonts w:ascii="Times New Roman" w:hAnsi="Times New Roman" w:cs="Times New Roman"/>
+          <w:sz w:val="24"/>
+          <w:szCs w:val="24"/>
+        </w:rPr>
+        <w:t xml:space="preserve"> </w:t>
+      </w:r>
+      <w:proofErr w:type="spellStart"/>
+      <w:r>
+        <w:rPr>
+          <w:rFonts w:ascii="Times New Roman" w:hAnsi="Times New Roman" w:cs="Times New Roman"/>
+          <w:sz w:val="24"/>
+          <w:szCs w:val="24"/>
+        </w:rPr>
+        <w:t>Printscreen</w:t>
+      </w:r>
+      <w:proofErr w:type="spellEnd"/>
+      <w:r>
+        <w:rPr>
+          <w:rFonts w:ascii="Times New Roman" w:hAnsi="Times New Roman" w:cs="Times New Roman"/>
+          <w:sz w:val="24"/>
+          <w:szCs w:val="24"/>
+        </w:rPr>
+        <w:t xml:space="preserve"> Game </w:t>
+      </w:r>
+      <w:proofErr w:type="spellStart"/>
+      <w:r>
+        <w:rPr>
+          <w:rFonts w:ascii="Times New Roman" w:hAnsi="Times New Roman" w:cs="Times New Roman"/>
+          <w:sz w:val="24"/>
+          <w:szCs w:val="24"/>
+        </w:rPr>
+        <w:t>FootBall</w:t>
+      </w:r>
+      <w:proofErr w:type="spellEnd"/>
+      <w:r>
+        <w:rPr>
+          <w:rFonts w:ascii="Times New Roman" w:hAnsi="Times New Roman" w:cs="Times New Roman"/>
+          <w:sz w:val="24"/>
+          <w:szCs w:val="24"/>
+        </w:rPr>
+        <w:t xml:space="preserve"> </w:t>
+      </w:r>
+      <w:proofErr w:type="gramStart"/>
+      <w:r>
+        <w:rPr>
+          <w:rFonts w:ascii="Times New Roman" w:hAnsi="Times New Roman" w:cs="Times New Roman"/>
+          <w:sz w:val="24"/>
+          <w:szCs w:val="24"/>
+        </w:rPr>
+        <w:t>Memory :</w:t>
+      </w:r>
+      <w:proofErr w:type="gramEnd"/>
+    </w:p>
+    <w:p>
+      <w:pPr>
+        <w:spacing w:after="0" w:line="360" w:lineRule="auto"/>
+        <w:jc w:val="center"/>
+        <w:rPr>
+          <w:rFonts w:ascii="Times New Roman" w:hAnsi="Times New Roman" w:cs="Times New Roman"/>
+          <w:sz w:val="24"/>
+          <w:szCs w:val="24"/>
+        </w:rPr>
+      </w:pPr>
+      <w:r>
+        <w:rPr>
+          <w:rFonts w:ascii="Times New Roman" w:hAnsi="Times New Roman" w:cs="Times New Roman"/>
+          <w:noProof/>
+          <w:sz w:val="24"/>
+          <w:szCs w:val="24"/>
+        </w:rPr>
+        <w:drawing>
+          <wp:inline distT="0" distB="0" distL="0" distR="0">
+            <wp:extent cx="3333750" cy="3152775"/>
+            <wp:effectExtent l="0" t="0" r="0" b="9525"/>
+            <wp:docPr id="1" name="Picture 1"/>
+            <wp:cNvGraphicFramePr>
+              <a:graphicFrameLocks xmlns:a="http://schemas.openxmlformats.org/drawingml/2006/main" noChangeAspect="1"/>
+            </wp:cNvGraphicFramePr>
+            <a:graphic xmlns:a="http://schemas.openxmlformats.org/drawingml/2006/main">
+              <a:graphicData uri="http://schemas.openxmlformats.org/drawingml/2006/picture">
+                <pic:pic xmlns:pic="http://schemas.openxmlformats.org/drawingml/2006/picture">
+                  <pic:nvPicPr>
+                    <pic:cNvPr id="0" name="a.JPG"/>
+                    <pic:cNvPicPr/>
+                  </pic:nvPicPr>
+                  <pic:blipFill>
+                    <a:blip r:embed="rId5">
+                      <a:extLst>
+                        <a:ext uri="{28A0092B-C50C-407E-A947-70E740481C1C}">
+                          <a14:useLocalDpi xmlns:a14="http://schemas.microsoft.com/office/drawing/2010/main" val="0"/>
+                        </a:ext>
+                      </a:extLst>
+                    </a:blip>
+                    <a:stretch>
+                      <a:fillRect/>
+                    </a:stretch>
+                  </pic:blipFill>
+                  <pic:spPr>
+                    <a:xfrm>
+                      <a:off x="0" y="0"/>
+                      <a:ext cx="3333750" cy="3152775"/>
+                    </a:xfrm>
+                    <a:prstGeom prst="rect">
+                      <a:avLst/>
+                    </a:prstGeom>
+                  </pic:spPr>
+                </pic:pic>
+              </a:graphicData>
+            </a:graphic>
+          </wp:inline>
+        </w:drawing>
+      </w:r>
+    </w:p>
+    <w:p>
+      <w:pPr>
+        <w:spacing w:after="0" w:line="360" w:lineRule="auto"/>
+        <w:jc w:val="center"/>
+        <w:rPr>
+          <w:rFonts w:ascii="Times New Roman" w:hAnsi="Times New Roman" w:cs="Times New Roman"/>
+          <w:sz w:val="24"/>
+          <w:szCs w:val="24"/>
+        </w:rPr>
+      </w:pPr>
+      <w:r>
+        <w:rPr>
+          <w:rFonts w:ascii="Times New Roman" w:hAnsi="Times New Roman" w:cs="Times New Roman"/>
+          <w:noProof/>
+          <w:sz w:val="24"/>
+          <w:szCs w:val="24"/>
+        </w:rPr>
+        <w:lastRenderedPageBreak/>
+        <w:drawing>
+          <wp:inline distT="0" distB="0" distL="0" distR="0">
+            <wp:extent cx="3324225" cy="3143250"/>
+            <wp:effectExtent l="0" t="0" r="9525" b="0"/>
+            <wp:docPr id="2" name="Picture 2"/>
+            <wp:cNvGraphicFramePr>
+              <a:graphicFrameLocks xmlns:a="http://schemas.openxmlformats.org/drawingml/2006/main" noChangeAspect="1"/>
+            </wp:cNvGraphicFramePr>
+            <a:graphic xmlns:a="http://schemas.openxmlformats.org/drawingml/2006/main">
+              <a:graphicData uri="http://schemas.openxmlformats.org/drawingml/2006/picture">
+                <pic:pic xmlns:pic="http://schemas.openxmlformats.org/drawingml/2006/picture">
+                  <pic:nvPicPr>
+                    <pic:cNvPr id="0" name="aa.JPG"/>
+                    <pic:cNvPicPr/>
+                  </pic:nvPicPr>
+                  <pic:blipFill>
+                    <a:blip r:embed="rId6">
+                      <a:extLst>
+                        <a:ext uri="{28A0092B-C50C-407E-A947-70E740481C1C}">
+                          <a14:useLocalDpi xmlns:a14="http://schemas.microsoft.com/office/drawing/2010/main" val="0"/>
+                        </a:ext>
+                      </a:extLst>
+                    </a:blip>
+                    <a:stretch>
+                      <a:fillRect/>
+                    </a:stretch>
+                  </pic:blipFill>
+                  <pic:spPr>
+                    <a:xfrm>
+                      <a:off x="0" y="0"/>
+                      <a:ext cx="3324225" cy="3143250"/>
+                    </a:xfrm>
+                    <a:prstGeom prst="rect">
+                      <a:avLst/>
+                    </a:prstGeom>
+                  </pic:spPr>
+                </pic:pic>
+              </a:graphicData>
+            </a:graphic>
+          </wp:inline>
+        </w:drawing>
+      </w:r>
+    </w:p>
+    <w:p>
+      <w:pPr>
+        <w:spacing w:after="0" w:line="360" w:lineRule="auto"/>
+        <w:jc w:val="center"/>
+        <w:rPr>
+          <w:rFonts w:ascii="Times New Roman" w:hAnsi="Times New Roman" w:cs="Times New Roman"/>
+          <w:sz w:val="24"/>
+          <w:szCs w:val="24"/>
+        </w:rPr>
+      </w:pPr>
+      <w:r>
+        <w:rPr>
+          <w:rFonts w:ascii="Times New Roman" w:hAnsi="Times New Roman" w:cs="Times New Roman"/>
+          <w:noProof/>
+          <w:sz w:val="24"/>
+          <w:szCs w:val="24"/>
+        </w:rPr>
+        <w:drawing>
+          <wp:inline distT="0" distB="0" distL="0" distR="0">
+            <wp:extent cx="6333861" cy="4239491"/>
+            <wp:effectExtent l="0" t="0" r="0" b="8890"/>
+            <wp:docPr id="3" name="Picture 3"/>
+            <wp:cNvGraphicFramePr>
+              <a:graphicFrameLocks xmlns:a="http://schemas.openxmlformats.org/drawingml/2006/main" noChangeAspect="1"/>
+            </wp:cNvGraphicFramePr>
+            <a:graphic xmlns:a="http://schemas.openxmlformats.org/drawingml/2006/main">
+              <a:graphicData uri="http://schemas.openxmlformats.org/drawingml/2006/picture">
+                <pic:pic xmlns:pic="http://schemas.openxmlformats.org/drawingml/2006/picture">
+                  <pic:nvPicPr>
+                    <pic:cNvPr id="0" name="b.JPG"/>
+                    <pic:cNvPicPr/>
+                  </pic:nvPicPr>
+                  <pic:blipFill>
+                    <a:blip r:embed="rId7">
+                      <a:extLst>
+                        <a:ext uri="{28A0092B-C50C-407E-A947-70E740481C1C}">
+                          <a14:useLocalDpi xmlns:a14="http://schemas.microsoft.com/office/drawing/2010/main" val="0"/>
+                        </a:ext>
+                      </a:extLst>
+                    </a:blip>
+                    <a:stretch>
+                      <a:fillRect/>
+                    </a:stretch>
+                  </pic:blipFill>
+                  <pic:spPr>
+                    <a:xfrm>
+                      <a:off x="0" y="0"/>
+                      <a:ext cx="6333861" cy="4239491"/>
+                    </a:xfrm>
+                    <a:prstGeom prst="rect">
+                      <a:avLst/>
+                    </a:prstGeom>
+                  </pic:spPr>
+                </pic:pic>
+              </a:graphicData>
+            </a:graphic>
+          </wp:inline>
+        </w:drawing>
+      </w:r>
+    </w:p>
+    <w:p>
+      <w:pPr>
+        <w:spacing w:after="0" w:line="360" w:lineRule="auto"/>
+        <w:jc w:val="center"/>
+        <w:rPr>
+          <w:rFonts w:ascii="Times New Roman" w:hAnsi="Times New Roman" w:cs="Times New Roman"/>
+          <w:sz w:val="24"/>
+          <w:szCs w:val="24"/>
+        </w:rPr>
+      </w:pPr>
+      <w:r>
+        <w:rPr>
+          <w:rFonts w:ascii="Times New Roman" w:hAnsi="Times New Roman" w:cs="Times New Roman"/>
+          <w:noProof/>
+          <w:sz w:val="24"/>
+          <w:szCs w:val="24"/>
+        </w:rPr>
+        <w:lastRenderedPageBreak/>
+        <w:drawing>
+          <wp:inline distT="0" distB="0" distL="0" distR="0">
+            <wp:extent cx="5695950" cy="4295775"/>
+            <wp:effectExtent l="0" t="0" r="0" b="9525"/>
+            <wp:docPr id="4" name="Picture 4"/>
+            <wp:cNvGraphicFramePr>
+              <a:graphicFrameLocks xmlns:a="http://schemas.openxmlformats.org/drawingml/2006/main" noChangeAspect="1"/>
+            </wp:cNvGraphicFramePr>
+            <a:graphic xmlns:a="http://schemas.openxmlformats.org/drawingml/2006/main">
+              <a:graphicData uri="http://schemas.openxmlformats.org/drawingml/2006/picture">
+                <pic:pic xmlns:pic="http://schemas.openxmlformats.org/drawingml/2006/picture">
+                  <pic:nvPicPr>
+                    <pic:cNvPr id="0" name="bb.JPG"/>
+                    <pic:cNvPicPr/>
+                  </pic:nvPicPr>
+                  <pic:blipFill>
+                    <a:blip r:embed="rId8">
+                      <a:extLst>
+                        <a:ext uri="{28A0092B-C50C-407E-A947-70E740481C1C}">
+                          <a14:useLocalDpi xmlns:a14="http://schemas.microsoft.com/office/drawing/2010/main" val="0"/>
+                        </a:ext>
+                      </a:extLst>
+                    </a:blip>
+                    <a:stretch>
+                      <a:fillRect/>
+                    </a:stretch>
+                  </pic:blipFill>
+                  <pic:spPr>
+                    <a:xfrm>
+                      <a:off x="0" y="0"/>
+                      <a:ext cx="5695950" cy="4295775"/>
+                    </a:xfrm>
+                    <a:prstGeom prst="rect">
+                      <a:avLst/>
+                    </a:prstGeom>
+                  </pic:spPr>
+                </pic:pic>
+              </a:graphicData>
+            </a:graphic>
+          </wp:inline>
+        </w:drawing>
+      </w:r>
+    </w:p>
+    <w:p>
+      <w:pPr>
+        <w:spacing w:after="0" w:line="360" w:lineRule="auto"/>
+        <w:rPr>
+          <w:rFonts w:ascii="Times New Roman" w:hAnsi="Times New Roman" w:cs="Times New Roman"/>
+          <w:sz w:val="24"/>
+          <w:szCs w:val="24"/>
+        </w:rPr>
+      </w:pPr>
+      <w:r>
+        <w:rPr>
+          <w:rFonts w:ascii="Times New Roman" w:hAnsi="Times New Roman" w:cs="Times New Roman"/>
+          <w:noProof/>
+          <w:sz w:val="24"/>
+          <w:szCs w:val="24"/>
+        </w:rPr>
+        <w:drawing>
+          <wp:inline distT="0" distB="0" distL="0" distR="0">
+            <wp:extent cx="5943600" cy="2349500"/>
+            <wp:effectExtent l="0" t="0" r="0" b="0"/>
+            <wp:docPr id="5" name="Picture 5"/>
+            <wp:cNvGraphicFramePr>
+              <a:graphicFrameLocks xmlns:a="http://schemas.openxmlformats.org/drawingml/2006/main" noChangeAspect="1"/>
+            </wp:cNvGraphicFramePr>
+            <a:graphic xmlns:a="http://schemas.openxmlformats.org/drawingml/2006/main">
+              <a:graphicData uri="http://schemas.openxmlformats.org/drawingml/2006/picture">
+                <pic:pic xmlns:pic="http://schemas.openxmlformats.org/drawingml/2006/picture">
+                  <pic:nvPicPr>
+                    <pic:cNvPr id="0" name="c.JPG"/>
+                    <pic:cNvPicPr/>
+                  </pic:nvPicPr>
+                  <pic:blipFill>
+                    <a:blip r:embed="rId9">
+                      <a:extLst>
+                        <a:ext uri="{28A0092B-C50C-407E-A947-70E740481C1C}">
+                          <a14:useLocalDpi xmlns:a14="http://schemas.microsoft.com/office/drawing/2010/main" val="0"/>
+                        </a:ext>
+                      </a:extLst>
+                    </a:blip>
+                    <a:stretch>
+                      <a:fillRect/>
+                    </a:stretch>
+                  </pic:blipFill>
+                  <pic:spPr>
+                    <a:xfrm>
+                      <a:off x="0" y="0"/>
+                      <a:ext cx="5943600" cy="2349500"/>
+                    </a:xfrm>
+                    <a:prstGeom prst="rect">
+                      <a:avLst/>
+                    </a:prstGeom>
+                  </pic:spPr>
+                </pic:pic>
+              </a:graphicData>
+            </a:graphic>
+          </wp:inline>
+        </w:drawing>
+      </w:r>
+    </w:p>
+    <w:p>
+      <w:pPr>
+        <w:spacing w:after="0" w:line="360" w:lineRule="auto"/>
+        <w:jc w:val="center"/>
+        <w:rPr>
+          <w:rFonts w:ascii="Times New Roman" w:hAnsi="Times New Roman" w:cs="Times New Roman"/>
+          <w:sz w:val="24"/>
+          <w:szCs w:val="24"/>
+        </w:rPr>
+      </w:pPr>
+      <w:r>
+        <w:rPr>
+          <w:rFonts w:ascii="Times New Roman" w:hAnsi="Times New Roman" w:cs="Times New Roman"/>
+          <w:noProof/>
+          <w:sz w:val="24"/>
+          <w:szCs w:val="24"/>
+        </w:rPr>
+        <w:lastRenderedPageBreak/>
+        <w:drawing>
+          <wp:inline distT="0" distB="0" distL="0" distR="0">
+            <wp:extent cx="5943600" cy="3981450"/>
+            <wp:effectExtent l="0" t="0" r="0" b="0"/>
+            <wp:docPr id="6" name="Picture 6"/>
+            <wp:cNvGraphicFramePr>
+              <a:graphicFrameLocks xmlns:a="http://schemas.openxmlformats.org/drawingml/2006/main" noChangeAspect="1"/>
+            </wp:cNvGraphicFramePr>
+            <a:graphic xmlns:a="http://schemas.openxmlformats.org/drawingml/2006/main">
+              <a:graphicData uri="http://schemas.openxmlformats.org/drawingml/2006/picture">
+                <pic:pic xmlns:pic="http://schemas.openxmlformats.org/drawingml/2006/picture">
+                  <pic:nvPicPr>
+                    <pic:cNvPr id="0" name="d.JPG"/>
+                    <pic:cNvPicPr/>
+                  </pic:nvPicPr>
+                  <pic:blipFill>
+                    <a:blip r:embed="rId10">
+                      <a:extLst>
+                        <a:ext uri="{28A0092B-C50C-407E-A947-70E740481C1C}">
+                          <a14:useLocalDpi xmlns:a14="http://schemas.microsoft.com/office/drawing/2010/main" val="0"/>
+                        </a:ext>
+                      </a:extLst>
+                    </a:blip>
+                    <a:stretch>
+                      <a:fillRect/>
+                    </a:stretch>
+                  </pic:blipFill>
+                  <pic:spPr>
+                    <a:xfrm>
+                      <a:off x="0" y="0"/>
+                      <a:ext cx="5943600" cy="3981450"/>
+                    </a:xfrm>
+                    <a:prstGeom prst="rect">
+                      <a:avLst/>
+                    </a:prstGeom>
+                  </pic:spPr>
+                </pic:pic>
+              </a:graphicData>
+            </a:graphic>
+          </wp:inline>
+        </w:drawing>
+      </w:r>
+    </w:p>
+    <w:p>
+      <w:pPr>
+        <w:spacing w:after="0" w:line="360" w:lineRule="auto"/>
+        <w:jc w:val="center"/>
+        <w:rPr>
+          <w:rFonts w:ascii="Times New Roman" w:hAnsi="Times New Roman" w:cs="Times New Roman"/>
+          <w:sz w:val="24"/>
+          <w:szCs w:val="24"/>
+        </w:rPr>
+      </w:pPr>
+      <w:r>
+        <w:rPr>
+          <w:rFonts w:ascii="Times New Roman" w:hAnsi="Times New Roman" w:cs="Times New Roman"/>
+          <w:noProof/>
+          <w:sz w:val="24"/>
+          <w:szCs w:val="24"/>
+        </w:rPr>
+        <w:drawing>
+          <wp:inline distT="0" distB="0" distL="0" distR="0">
+            <wp:extent cx="5610225" cy="2390775"/>
+            <wp:effectExtent l="0" t="0" r="9525" b="9525"/>
+            <wp:docPr id="7" name="Picture 7"/>
+            <wp:cNvGraphicFramePr>
+              <a:graphicFrameLocks xmlns:a="http://schemas.openxmlformats.org/drawingml/2006/main" noChangeAspect="1"/>
+            </wp:cNvGraphicFramePr>
+            <a:graphic xmlns:a="http://schemas.openxmlformats.org/drawingml/2006/main">
+              <a:graphicData uri="http://schemas.openxmlformats.org/drawingml/2006/picture">
+                <pic:pic xmlns:pic="http://schemas.openxmlformats.org/drawingml/2006/picture">
+                  <pic:nvPicPr>
+                    <pic:cNvPr id="0" name="dd.JPG"/>
+                    <pic:cNvPicPr/>
+                  </pic:nvPicPr>
+                  <pic:blipFill>
+                    <a:blip r:embed="rId11">
+                      <a:extLst>
+                        <a:ext uri="{28A0092B-C50C-407E-A947-70E740481C1C}">
+                          <a14:useLocalDpi xmlns:a14="http://schemas.microsoft.com/office/drawing/2010/main" val="0"/>
+                        </a:ext>
+                      </a:extLst>
+                    </a:blip>
+                    <a:stretch>
+                      <a:fillRect/>
+                    </a:stretch>
+                  </pic:blipFill>
+                  <pic:spPr>
+                    <a:xfrm>
+                      <a:off x="0" y="0"/>
+                      <a:ext cx="5610225" cy="2390775"/>
+                    </a:xfrm>
+                    <a:prstGeom prst="rect">
+                      <a:avLst/>
+                    </a:prstGeom>
+                  </pic:spPr>
+                </pic:pic>
+              </a:graphicData>
+            </a:graphic>
+          </wp:inline>
+        </w:drawing>
+      </w:r>
     </w:p>
     <w:sectPr>
       <w:pgSz w:w="12240" w:h="15840"/>
@@ -6346,6 +6851,36 @@
     <w:semiHidden/>
     <w:unhideWhenUsed/>
   </w:style>
+  <w:style w:type="paragraph" w:styleId="BalloonText">
+    <w:name w:val="Balloon Text"/>
+    <w:basedOn w:val="Normal"/>
+    <w:link w:val="BalloonTextChar"/>
+    <w:uiPriority w:val="99"/>
+    <w:semiHidden/>
+    <w:unhideWhenUsed/>
+    <w:rsid w:val="00DF36A3"/>
+    <w:pPr>
+      <w:spacing w:after="0" w:line="240" w:lineRule="auto"/>
+    </w:pPr>
+    <w:rPr>
+      <w:rFonts w:ascii="Tahoma" w:hAnsi="Tahoma" w:cs="Tahoma"/>
+      <w:sz w:val="16"/>
+      <w:szCs w:val="16"/>
+    </w:rPr>
+  </w:style>
+  <w:style w:type="character" w:customStyle="1" w:styleId="BalloonTextChar">
+    <w:name w:val="Balloon Text Char"/>
+    <w:basedOn w:val="DefaultParagraphFont"/>
+    <w:link w:val="BalloonText"/>
+    <w:uiPriority w:val="99"/>
+    <w:semiHidden/>
+    <w:rsid w:val="00DF36A3"/>
+    <w:rPr>
+      <w:rFonts w:ascii="Tahoma" w:hAnsi="Tahoma" w:cs="Tahoma"/>
+      <w:sz w:val="16"/>
+      <w:szCs w:val="16"/>
+    </w:rPr>
+  </w:style>
 </w:styles>
 </file>
 
@@ -6535,6 +7070,36 @@
     <w:uiPriority w:val="99"/>
     <w:semiHidden/>
     <w:unhideWhenUsed/>
+  </w:style>
+  <w:style w:type="paragraph" w:styleId="BalloonText">
+    <w:name w:val="Balloon Text"/>
+    <w:basedOn w:val="Normal"/>
+    <w:link w:val="BalloonTextChar"/>
+    <w:uiPriority w:val="99"/>
+    <w:semiHidden/>
+    <w:unhideWhenUsed/>
+    <w:rsid w:val="00DF36A3"/>
+    <w:pPr>
+      <w:spacing w:after="0" w:line="240" w:lineRule="auto"/>
+    </w:pPr>
+    <w:rPr>
+      <w:rFonts w:ascii="Tahoma" w:hAnsi="Tahoma" w:cs="Tahoma"/>
+      <w:sz w:val="16"/>
+      <w:szCs w:val="16"/>
+    </w:rPr>
+  </w:style>
+  <w:style w:type="character" w:customStyle="1" w:styleId="BalloonTextChar">
+    <w:name w:val="Balloon Text Char"/>
+    <w:basedOn w:val="DefaultParagraphFont"/>
+    <w:link w:val="BalloonText"/>
+    <w:uiPriority w:val="99"/>
+    <w:semiHidden/>
+    <w:rsid w:val="00DF36A3"/>
+    <w:rPr>
+      <w:rFonts w:ascii="Tahoma" w:hAnsi="Tahoma" w:cs="Tahoma"/>
+      <w:sz w:val="16"/>
+      <w:szCs w:val="16"/>
+    </w:rPr>
   </w:style>
 </w:styles>
 </file>

</xml_diff>